<commit_message>
Corrected error in plan
</commit_message>
<xml_diff>
--- a/assets/drag_and_drop_bug_fix_plan.docx
+++ b/assets/drag_and_drop_bug_fix_plan.docx
@@ -94,32 +94,38 @@
       <w:r>
         <w:t xml:space="preserve"> previously</w:t>
       </w:r>
+      <w:r>
+        <w:t xml:space="preserve"> put on the board will remain.</w:t>
+      </w:r>
+    </w:p>
+    <w:p>
+      <w:r>
+        <w:t>To fix this, r</w:t>
+      </w:r>
+      <w:r>
+        <w:t>emove all children</w:t>
+      </w:r>
+      <w:r>
+        <w:t xml:space="preserve"> (using </w:t>
+      </w:r>
+      <w:proofErr w:type="spellStart"/>
+      <w:r>
+        <w:t>removeChild</w:t>
+      </w:r>
+      <w:proofErr w:type="spellEnd"/>
+      <w:r>
+        <w:t>)</w:t>
+      </w:r>
+      <w:r>
+        <w:t xml:space="preserve"> of the </w:t>
+      </w:r>
+      <w:r>
+        <w:t>drop zone</w:t>
+      </w:r>
       <w:bookmarkStart w:id="0" w:name="_GoBack"/>
       <w:bookmarkEnd w:id="0"/>
       <w:r>
-        <w:t xml:space="preserve"> put on the board will remain.</w:t>
-      </w:r>
-    </w:p>
-    <w:p>
-      <w:r>
-        <w:t>To fix this, r</w:t>
-      </w:r>
-      <w:r>
-        <w:t>emove all children</w:t>
-      </w:r>
-      <w:r>
-        <w:t xml:space="preserve"> (using </w:t>
-      </w:r>
-      <w:proofErr w:type="spellStart"/>
-      <w:r>
-        <w:t>removeChild</w:t>
-      </w:r>
-      <w:proofErr w:type="spellEnd"/>
-      <w:r>
-        <w:t>)</w:t>
-      </w:r>
-      <w:r>
-        <w:t xml:space="preserve"> of the puzzle-board elements in the </w:t>
+        <w:t xml:space="preserve"> elements in the </w:t>
       </w:r>
       <w:proofErr w:type="spellStart"/>
       <w:r>

</xml_diff>

<commit_message>
Changed return false to return
</commit_message>
<xml_diff>
--- a/assets/drag_and_drop_bug_fix_plan.docx
+++ b/assets/drag_and_drop_bug_fix_plan.docx
@@ -94,32 +94,38 @@
       <w:r>
         <w:t xml:space="preserve"> previously</w:t>
       </w:r>
+      <w:r>
+        <w:t xml:space="preserve"> put on the board will remain.</w:t>
+      </w:r>
+    </w:p>
+    <w:p>
+      <w:r>
+        <w:t>To fix this, r</w:t>
+      </w:r>
+      <w:r>
+        <w:t>emove all children</w:t>
+      </w:r>
+      <w:r>
+        <w:t xml:space="preserve"> (using </w:t>
+      </w:r>
+      <w:proofErr w:type="spellStart"/>
+      <w:r>
+        <w:t>removeChild</w:t>
+      </w:r>
+      <w:proofErr w:type="spellEnd"/>
+      <w:r>
+        <w:t>)</w:t>
+      </w:r>
+      <w:r>
+        <w:t xml:space="preserve"> of the </w:t>
+      </w:r>
+      <w:r>
+        <w:t>drop zone</w:t>
+      </w:r>
       <w:bookmarkStart w:id="0" w:name="_GoBack"/>
       <w:bookmarkEnd w:id="0"/>
       <w:r>
-        <w:t xml:space="preserve"> put on the board will remain.</w:t>
-      </w:r>
-    </w:p>
-    <w:p>
-      <w:r>
-        <w:t>To fix this, r</w:t>
-      </w:r>
-      <w:r>
-        <w:t>emove all children</w:t>
-      </w:r>
-      <w:r>
-        <w:t xml:space="preserve"> (using </w:t>
-      </w:r>
-      <w:proofErr w:type="spellStart"/>
-      <w:r>
-        <w:t>removeChild</w:t>
-      </w:r>
-      <w:proofErr w:type="spellEnd"/>
-      <w:r>
-        <w:t>)</w:t>
-      </w:r>
-      <w:r>
-        <w:t xml:space="preserve"> of the puzzle-board elements in the </w:t>
+        <w:t xml:space="preserve"> elements in the </w:t>
       </w:r>
       <w:proofErr w:type="spellStart"/>
       <w:r>

</xml_diff>